<commit_message>
Se actualizan los archivos del informe
</commit_message>
<xml_diff>
--- a/tercera entrega/Sensado Remoto H3.docx
+++ b/tercera entrega/Sensado Remoto H3.docx
@@ -91,15 +91,7 @@
         <w:t>desmezclado</w:t>
       </w:r>
       <w:r>
-        <w:t xml:space="preserve"> en imágenes hiperespectrales. Empezaremos por explicar los resultados después de aplicar una máquina de soporte vectorial, esta técnica se desarrolla para dos imágenes hiperespectrales, </w:t>
-      </w:r>
-      <w:proofErr w:type="spellStart"/>
-      <w:r>
-        <w:t>Indian</w:t>
-      </w:r>
-      <w:proofErr w:type="spellEnd"/>
-      <w:r>
-        <w:t xml:space="preserve"> Pines y La Universidad de Pavía.</w:t>
+        <w:t xml:space="preserve"> en imágenes hiperespectrales. Empezaremos por explicar los resultados después de aplicar una máquina de soporte vectorial, esta técnica se desarrolla para dos imágenes hiperespectrales, Indian Pines y La Universidad de Pavía.</w:t>
       </w:r>
     </w:p>
     <w:p>
@@ -146,6 +138,9 @@
         <w:jc w:val="center"/>
       </w:pPr>
       <w:r>
+        <w:rPr>
+          <w:noProof/>
+        </w:rPr>
         <w:drawing>
           <wp:inline distT="0" distB="0" distL="0" distR="0" wp14:anchorId="0AB21555" wp14:editId="438BDD1F">
             <wp:extent cx="1188000" cy="2160000"/>
@@ -196,6 +191,9 @@
         </w:drawing>
       </w:r>
       <w:r>
+        <w:rPr>
+          <w:noProof/>
+        </w:rPr>
         <w:drawing>
           <wp:inline distT="0" distB="0" distL="0" distR="0" wp14:anchorId="70D43B5C" wp14:editId="18F63C39">
             <wp:extent cx="3236400" cy="2160000"/>
@@ -259,9 +257,15 @@
         <w:fldChar w:fldCharType="separate"/>
       </w:r>
       <w:r>
+        <w:rPr>
+          <w:noProof/>
+        </w:rPr>
         <w:t>1</w:t>
       </w:r>
       <w:r>
+        <w:rPr>
+          <w:noProof/>
+        </w:rPr>
         <w:fldChar w:fldCharType="end"/>
       </w:r>
       <w:r>
@@ -285,31 +289,7 @@
         <w:jc w:val="both"/>
       </w:pPr>
       <w:r>
-        <w:t xml:space="preserve">Para los resultados obtenidos en la figura 1 fue necesario determinar los siguientes parámetros en la máquina de soporte vectorial: “ C=100, </w:t>
-      </w:r>
-      <w:proofErr w:type="spellStart"/>
-      <w:r>
-        <w:t>kernel</w:t>
-      </w:r>
-      <w:proofErr w:type="spellEnd"/>
-      <w:r>
-        <w:t>='</w:t>
-      </w:r>
-      <w:proofErr w:type="spellStart"/>
-      <w:r>
-        <w:t>rbf</w:t>
-      </w:r>
-      <w:proofErr w:type="spellEnd"/>
-      <w:r>
-        <w:t xml:space="preserve">', </w:t>
-      </w:r>
-      <w:proofErr w:type="spellStart"/>
-      <w:r>
-        <w:t>cache_size</w:t>
-      </w:r>
-      <w:proofErr w:type="spellEnd"/>
-      <w:r>
-        <w:t xml:space="preserve">=10*1024 ” </w:t>
+        <w:t xml:space="preserve">Para los resultados obtenidos en la figura 1 fue necesario determinar los siguientes parámetros en la máquina de soporte vectorial: “ C=100, kernel='rbf', cache_size=10*1024 ” </w:t>
       </w:r>
       <w:r>
         <w:t xml:space="preserve"> </w:t>
@@ -339,6 +319,9 @@
         <w:jc w:val="center"/>
       </w:pPr>
       <w:r>
+        <w:rPr>
+          <w:noProof/>
+        </w:rPr>
         <w:lastRenderedPageBreak/>
         <w:drawing>
           <wp:inline distT="0" distB="0" distL="0" distR="0" wp14:anchorId="1C313D7C" wp14:editId="39DE9C06">
@@ -402,9 +385,15 @@
         <w:fldChar w:fldCharType="separate"/>
       </w:r>
       <w:r>
+        <w:rPr>
+          <w:noProof/>
+        </w:rPr>
         <w:t>2</w:t>
       </w:r>
       <w:r>
+        <w:rPr>
+          <w:noProof/>
+        </w:rPr>
         <w:fldChar w:fldCharType="end"/>
       </w:r>
       <w:r>
@@ -443,30 +432,13 @@
         <w:jc w:val="both"/>
       </w:pPr>
       <w:r>
-        <w:t xml:space="preserve">Posteriormente se realizó el mismo procedimiento para </w:t>
-      </w:r>
-      <w:proofErr w:type="spellStart"/>
-      <w:r>
-        <w:t>Indian</w:t>
-      </w:r>
-      <w:proofErr w:type="spellEnd"/>
-      <w:r>
-        <w:t xml:space="preserve"> Pines, este conjunto de datos consiste en una clasificación de los siguientes materiales enumerados del 1 al 16</w:t>
+        <w:t>Posteriormente se realizó el mismo procedimiento para Indian Pines, este conjunto de datos consiste en una clasificación de los siguientes materiales enumerados del 1 al 16</w:t>
       </w:r>
     </w:p>
     <w:p>
       <w:pPr>
         <w:jc w:val="center"/>
       </w:pPr>
-    </w:p>
-    <w:p>
-      <w:pPr>
-        <w:pStyle w:val="Ttulo1"/>
-      </w:pPr>
-      <w:r>
-        <w:lastRenderedPageBreak/>
-        <w:t>Problema 2</w:t>
-      </w:r>
     </w:p>
     <w:p>
       <w:pPr>
@@ -474,6 +446,9 @@
         <w:jc w:val="center"/>
       </w:pPr>
       <w:r>
+        <w:rPr>
+          <w:noProof/>
+        </w:rPr>
         <w:drawing>
           <wp:inline distT="0" distB="0" distL="0" distR="0" wp14:anchorId="5A057EBC" wp14:editId="4CC3A623">
             <wp:extent cx="2062800" cy="2160000"/>
@@ -524,6 +499,9 @@
         </w:drawing>
       </w:r>
       <w:r>
+        <w:rPr>
+          <w:noProof/>
+        </w:rPr>
         <w:drawing>
           <wp:inline distT="0" distB="0" distL="0" distR="0" wp14:anchorId="4B24F8F1" wp14:editId="7B6E2D10">
             <wp:extent cx="3286800" cy="2160000"/>
@@ -587,21 +565,19 @@
         <w:fldChar w:fldCharType="separate"/>
       </w:r>
       <w:r>
+        <w:rPr>
+          <w:noProof/>
+        </w:rPr>
         <w:t>3</w:t>
       </w:r>
       <w:r>
+        <w:rPr>
+          <w:noProof/>
+        </w:rPr>
         <w:fldChar w:fldCharType="end"/>
       </w:r>
       <w:r>
-        <w:t xml:space="preserve">Images hiperespectral de </w:t>
-      </w:r>
-      <w:proofErr w:type="spellStart"/>
-      <w:r>
-        <w:t>Indian</w:t>
-      </w:r>
-      <w:proofErr w:type="spellEnd"/>
-      <w:r>
-        <w:t xml:space="preserve"> Pines, </w:t>
+        <w:t xml:space="preserve">Images hiperespectral de Indian Pines, </w:t>
       </w:r>
       <w:r>
         <w:t>siguiente</w:t>
@@ -642,6 +618,7 @@
           <w:sz w:val="22"/>
           <w:szCs w:val="22"/>
         </w:rPr>
+        <w:lastRenderedPageBreak/>
         <w:t>Para esta máquina de soporte vectorial se utilizaron los mismos parámetros usados en la SV</w:t>
       </w:r>
       <w:r>
@@ -698,6 +675,9 @@
         </w:rPr>
       </w:pPr>
       <w:r>
+        <w:rPr>
+          <w:noProof/>
+        </w:rPr>
         <w:drawing>
           <wp:inline distT="0" distB="0" distL="0" distR="0" wp14:anchorId="512FF99F" wp14:editId="3D073D38">
             <wp:extent cx="5612130" cy="3878580"/>
@@ -761,86 +741,86 @@
         <w:fldChar w:fldCharType="separate"/>
       </w:r>
       <w:r>
+        <w:rPr>
+          <w:noProof/>
+        </w:rPr>
         <w:t>4</w:t>
       </w:r>
       <w:r>
+        <w:rPr>
+          <w:noProof/>
+        </w:rPr>
         <w:fldChar w:fldCharType="end"/>
       </w:r>
       <w:r>
-        <w:t xml:space="preserve"> Matriz de correlación entre los datos de validación y predichos datos de </w:t>
-      </w:r>
-      <w:proofErr w:type="spellStart"/>
-      <w:r>
-        <w:t>Indian</w:t>
-      </w:r>
-      <w:proofErr w:type="spellEnd"/>
+        <w:t xml:space="preserve"> Matriz de correlación entre los datos de validación y predichos datos de Indian </w:t>
+      </w:r>
+      <w:r>
+        <w:t>Pines.</w:t>
+      </w:r>
+    </w:p>
+    <w:p>
+      <w:r>
+        <w:t xml:space="preserve">En la figura 4 se puede observar una </w:t>
+      </w:r>
+      <w:r>
+        <w:t>alta</w:t>
+      </w:r>
+      <w:r>
+        <w:t xml:space="preserve"> correlación entre la variable predicha y la de validación.</w:t>
+      </w:r>
+    </w:p>
+    <w:p>
+      <w:r>
+        <w:t>Para el conjunto de datos de</w:t>
+      </w:r>
+      <w:r>
+        <w:t xml:space="preserve"> Indian Pines se seleccionó un total de (2049 muestras de entrenamiento y  8200 para</w:t>
+      </w:r>
       <w:r>
         <w:t xml:space="preserve"> </w:t>
       </w:r>
       <w:r>
-        <w:t>Pines.</w:t>
-      </w:r>
-    </w:p>
-    <w:p>
-      <w:r>
-        <w:t xml:space="preserve">En la figura 4 se puede observar una </w:t>
-      </w:r>
-      <w:r>
-        <w:t>alta</w:t>
-      </w:r>
-      <w:r>
-        <w:t xml:space="preserve"> correlación entre la variable predicha y la de validación.</w:t>
-      </w:r>
-    </w:p>
-    <w:p>
+        <w:t xml:space="preserve">validación, mientras que para Pavia se </w:t>
+      </w:r>
+      <w:r>
+        <w:t>seleccion</w:t>
+      </w:r>
+      <w:r>
+        <w:t xml:space="preserve">ó </w:t>
+      </w:r>
+      <w:r>
+        <w:t>un total de 8555 muestras de entrenamiento y 34221 de validación.</w:t>
+      </w:r>
+    </w:p>
+    <w:p>
+      <w:pPr>
+        <w:jc w:val="both"/>
+      </w:pPr>
+      <w:r>
+        <w:t>En el siguiente punto se implementó una SVM Para un recorte de la imagen de SENTINEL seleccionada en la entrega 2.</w:t>
+      </w:r>
+      <w:r>
+        <w:t xml:space="preserve"> </w:t>
+      </w:r>
+    </w:p>
+    <w:p>
+      <w:pPr>
+        <w:pStyle w:val="Ttulo1"/>
+      </w:pPr>
       <w:r>
         <w:lastRenderedPageBreak/>
-        <w:t>Para el conjunto de datos de</w:t>
-      </w:r>
-      <w:r>
-        <w:t xml:space="preserve"> </w:t>
-      </w:r>
-      <w:proofErr w:type="spellStart"/>
-      <w:r>
-        <w:t>Indian</w:t>
-      </w:r>
-      <w:proofErr w:type="spellEnd"/>
-      <w:r>
-        <w:t xml:space="preserve"> Pines se seleccionó un total de (2049 muestras de entrenamiento y  8200 para</w:t>
-      </w:r>
-      <w:r>
-        <w:t xml:space="preserve"> </w:t>
-      </w:r>
-      <w:r>
-        <w:t xml:space="preserve">validación, mientras que para Pavia se </w:t>
-      </w:r>
-      <w:r>
-        <w:t>seleccion</w:t>
-      </w:r>
-      <w:r>
-        <w:t xml:space="preserve">ó </w:t>
-      </w:r>
-      <w:r>
-        <w:t>un total de 8555 muestras de entrenamiento y 34221 de validación.</w:t>
-      </w:r>
-    </w:p>
-    <w:p>
-      <w:pPr>
-        <w:jc w:val="both"/>
-      </w:pPr>
-      <w:r>
-        <w:t>En el siguiente punto se implementó una SVM Para un recorte de la imagen de SENTINEL seleccionada en la entrega 2.</w:t>
-      </w:r>
-      <w:r>
-        <w:t xml:space="preserve"> </w:t>
-      </w:r>
-    </w:p>
-    <w:p/>
+        <w:t>Problema 2</w:t>
+      </w:r>
+    </w:p>
     <w:p>
       <w:pPr>
         <w:pStyle w:val="Descripcin"/>
       </w:pPr>
       <w:r>
+        <w:rPr>
+          <w:noProof/>
+        </w:rPr>
         <w:drawing>
           <wp:inline distT="0" distB="0" distL="0" distR="0" wp14:anchorId="5E088DD3" wp14:editId="4A691FE8">
             <wp:extent cx="1713600" cy="1800000"/>
@@ -891,6 +871,9 @@
         </w:drawing>
       </w:r>
       <w:r>
+        <w:rPr>
+          <w:noProof/>
+        </w:rPr>
         <w:drawing>
           <wp:inline distT="0" distB="0" distL="0" distR="0" wp14:anchorId="7C4CBF27" wp14:editId="47A9AC89">
             <wp:extent cx="1713600" cy="1800000"/>
@@ -941,6 +924,9 @@
         </w:drawing>
       </w:r>
       <w:r>
+        <w:rPr>
+          <w:noProof/>
+        </w:rPr>
         <w:drawing>
           <wp:inline distT="0" distB="0" distL="0" distR="0" wp14:anchorId="4E0B6BA4" wp14:editId="38FD54D0">
             <wp:extent cx="1908000" cy="1800000"/>
@@ -1004,9 +990,15 @@
         <w:fldChar w:fldCharType="separate"/>
       </w:r>
       <w:r>
+        <w:rPr>
+          <w:noProof/>
+        </w:rPr>
         <w:t>5</w:t>
       </w:r>
       <w:r>
+        <w:rPr>
+          <w:noProof/>
+        </w:rPr>
         <w:fldChar w:fldCharType="end"/>
       </w:r>
       <w:r>
@@ -1061,6 +1053,9 @@
         <w:jc w:val="center"/>
       </w:pPr>
       <w:r>
+        <w:rPr>
+          <w:noProof/>
+        </w:rPr>
         <w:drawing>
           <wp:inline distT="0" distB="0" distL="0" distR="0" wp14:anchorId="56CAE03F" wp14:editId="5BD27246">
             <wp:extent cx="2804400" cy="1800000"/>
@@ -1118,15 +1113,24 @@
         <w:fldChar w:fldCharType="begin"/>
       </w:r>
       <w:r>
-        <w:instrText xml:space="preserve"> SEQ Figura \* ARABIC </w:instrText>
+        <w:instrText xml:space="preserve"> S</w:instrText>
+      </w:r>
+      <w:r>
+        <w:instrText xml:space="preserve">EQ Figura \* ARABIC </w:instrText>
       </w:r>
       <w:r>
         <w:fldChar w:fldCharType="separate"/>
       </w:r>
       <w:r>
+        <w:rPr>
+          <w:noProof/>
+        </w:rPr>
         <w:t>6</w:t>
       </w:r>
       <w:r>
+        <w:rPr>
+          <w:noProof/>
+        </w:rPr>
         <w:fldChar w:fldCharType="end"/>
       </w:r>
       <w:r>
@@ -1164,31 +1168,7 @@
         <w:t xml:space="preserve"> se escogieron </w:t>
       </w:r>
       <w:r>
-        <w:t xml:space="preserve">fueron: “C=100, </w:t>
-      </w:r>
-      <w:proofErr w:type="spellStart"/>
-      <w:r>
-        <w:t>kernel</w:t>
-      </w:r>
-      <w:proofErr w:type="spellEnd"/>
-      <w:r>
-        <w:t>='</w:t>
-      </w:r>
-      <w:proofErr w:type="spellStart"/>
-      <w:r>
-        <w:t>rbf</w:t>
-      </w:r>
-      <w:proofErr w:type="spellEnd"/>
-      <w:r>
-        <w:t xml:space="preserve">', </w:t>
-      </w:r>
-      <w:proofErr w:type="spellStart"/>
-      <w:r>
-        <w:t>cache_size</w:t>
-      </w:r>
-      <w:proofErr w:type="spellEnd"/>
-      <w:r>
-        <w:t xml:space="preserve">=10*1024”, también se </w:t>
+        <w:t xml:space="preserve">fueron: “C=100, kernel='rbf', cache_size=10*1024”, también se </w:t>
       </w:r>
       <w:r>
         <w:t>ingresaron</w:t>
@@ -1206,15 +1186,7 @@
         <w:t>el tiempo de ejecución era considerablemente alto</w:t>
       </w:r>
       <w:r>
-        <w:t xml:space="preserve">, también se utilizó </w:t>
-      </w:r>
-      <w:proofErr w:type="spellStart"/>
-      <w:r>
-        <w:t>cómo</w:t>
-      </w:r>
-      <w:proofErr w:type="spellEnd"/>
-      <w:r>
-        <w:t xml:space="preserve"> referencia el siguiente </w:t>
+        <w:t xml:space="preserve">, también se utilizó cómo referencia el siguiente </w:t>
       </w:r>
       <w:r>
         <w:t xml:space="preserve">sitio web </w:t>
@@ -1231,15 +1203,7 @@
         <w:t xml:space="preserve">  </w:t>
       </w:r>
       <w:r>
-        <w:t xml:space="preserve">para la selección del C, </w:t>
-      </w:r>
-      <w:proofErr w:type="spellStart"/>
-      <w:r>
-        <w:t>kernel</w:t>
-      </w:r>
-      <w:proofErr w:type="spellEnd"/>
-      <w:r>
-        <w:t xml:space="preserve"> y tamaño de la cache.</w:t>
+        <w:t>para la selección del C, kernel y tamaño de la cache.</w:t>
       </w:r>
     </w:p>
     <w:p/>
@@ -1249,6 +1213,10 @@
         <w:jc w:val="center"/>
       </w:pPr>
       <w:r>
+        <w:rPr>
+          <w:noProof/>
+        </w:rPr>
+        <w:lastRenderedPageBreak/>
         <w:drawing>
           <wp:inline distT="0" distB="0" distL="0" distR="0" wp14:anchorId="2B0079CD" wp14:editId="6D876D42">
             <wp:extent cx="2880000" cy="1922400"/>
@@ -1312,9 +1280,15 @@
         <w:fldChar w:fldCharType="separate"/>
       </w:r>
       <w:r>
+        <w:rPr>
+          <w:noProof/>
+        </w:rPr>
         <w:t>7</w:t>
       </w:r>
       <w:r>
+        <w:rPr>
+          <w:noProof/>
+        </w:rPr>
         <w:fldChar w:fldCharType="end"/>
       </w:r>
       <w:r>
@@ -1346,21 +1320,12 @@
       <w:r>
         <w:t xml:space="preserve"> punto se hizo uso de la librería </w:t>
       </w:r>
-      <w:proofErr w:type="spellStart"/>
       <w:r>
         <w:rPr>
           <w:b/>
           <w:bCs/>
         </w:rPr>
-        <w:t>pysptools</w:t>
-      </w:r>
-      <w:proofErr w:type="spellEnd"/>
-      <w:r>
-        <w:rPr>
-          <w:b/>
-          <w:bCs/>
-        </w:rPr>
-        <w:t xml:space="preserve"> </w:t>
+        <w:t xml:space="preserve">pysptools </w:t>
       </w:r>
       <w:r>
         <w:t xml:space="preserve"> con la cual es posible obtener N endmembers y sus mapas de </w:t>
@@ -1369,15 +1334,7 @@
         <w:t>abundancia</w:t>
       </w:r>
       <w:r>
-        <w:t xml:space="preserve">. El conjunto de datos es el de la mina </w:t>
-      </w:r>
-      <w:proofErr w:type="spellStart"/>
-      <w:r>
-        <w:t>Cuprite</w:t>
-      </w:r>
-      <w:proofErr w:type="spellEnd"/>
-      <w:r>
-        <w:t>.</w:t>
+        <w:t>. El conjunto de datos es el de la mina Cuprite.</w:t>
       </w:r>
     </w:p>
     <w:p>
@@ -1386,6 +1343,9 @@
         <w:jc w:val="center"/>
       </w:pPr>
       <w:r>
+        <w:rPr>
+          <w:noProof/>
+        </w:rPr>
         <w:drawing>
           <wp:inline distT="0" distB="0" distL="0" distR="0" wp14:anchorId="50BAE69C" wp14:editId="7F776007">
             <wp:extent cx="1836000" cy="1800000"/>
@@ -1436,6 +1396,9 @@
         </w:drawing>
       </w:r>
       <w:r>
+        <w:rPr>
+          <w:noProof/>
+        </w:rPr>
         <w:drawing>
           <wp:inline distT="0" distB="0" distL="0" distR="0" wp14:anchorId="3B2EB082" wp14:editId="21ABF1D8">
             <wp:extent cx="1836000" cy="1800000"/>
@@ -1499,29 +1462,19 @@
         <w:fldChar w:fldCharType="separate"/>
       </w:r>
       <w:r>
+        <w:rPr>
+          <w:noProof/>
+        </w:rPr>
         <w:t>8</w:t>
       </w:r>
       <w:r>
+        <w:rPr>
+          <w:noProof/>
+        </w:rPr>
         <w:fldChar w:fldCharType="end"/>
       </w:r>
       <w:r>
-        <w:t xml:space="preserve">. </w:t>
-      </w:r>
-      <w:proofErr w:type="spellStart"/>
-      <w:r>
-        <w:t>Cuprite</w:t>
-      </w:r>
-      <w:proofErr w:type="spellEnd"/>
-      <w:r>
-        <w:t xml:space="preserve"> </w:t>
-      </w:r>
-      <w:proofErr w:type="spellStart"/>
-      <w:r>
-        <w:t>rgb</w:t>
-      </w:r>
-      <w:proofErr w:type="spellEnd"/>
-      <w:r>
-        <w:t xml:space="preserve"> y la clasificación de materiales encontrados en esta mina.</w:t>
+        <w:t>. Cuprite rgb y la clasificación de materiales encontrados en esta mina.</w:t>
       </w:r>
     </w:p>
     <w:p>
@@ -1535,6 +1488,9 @@
         <w:jc w:val="center"/>
       </w:pPr>
       <w:r>
+        <w:rPr>
+          <w:noProof/>
+        </w:rPr>
         <w:lastRenderedPageBreak/>
         <mc:AlternateContent>
           <mc:Choice Requires="wps">
@@ -1610,6 +1566,9 @@
         </mc:AlternateContent>
       </w:r>
       <w:r>
+        <w:rPr>
+          <w:noProof/>
+        </w:rPr>
         <mc:AlternateContent>
           <mc:Choice Requires="wps">
             <w:drawing>
@@ -1684,6 +1643,9 @@
         </mc:AlternateContent>
       </w:r>
       <w:r>
+        <w:rPr>
+          <w:noProof/>
+        </w:rPr>
         <w:drawing>
           <wp:inline distT="0" distB="0" distL="0" distR="0" wp14:anchorId="2986A0A0" wp14:editId="65DE367D">
             <wp:extent cx="2160000" cy="1440000"/>
@@ -1727,6 +1689,9 @@
         </w:drawing>
       </w:r>
       <w:r>
+        <w:rPr>
+          <w:noProof/>
+        </w:rPr>
         <w:drawing>
           <wp:inline distT="0" distB="0" distL="0" distR="0" wp14:anchorId="7020F9AA" wp14:editId="18DD4310">
             <wp:extent cx="2160000" cy="1440000"/>
@@ -1776,6 +1741,9 @@
         <w:jc w:val="center"/>
       </w:pPr>
       <w:r>
+        <w:rPr>
+          <w:noProof/>
+        </w:rPr>
         <w:drawing>
           <wp:inline distT="0" distB="0" distL="0" distR="0" wp14:anchorId="59350190" wp14:editId="6189CE39">
             <wp:extent cx="2160000" cy="1440000"/>
@@ -1819,6 +1787,9 @@
         </w:drawing>
       </w:r>
       <w:r>
+        <w:rPr>
+          <w:noProof/>
+        </w:rPr>
         <w:drawing>
           <wp:inline distT="0" distB="0" distL="0" distR="0" wp14:anchorId="3B28295B" wp14:editId="214E8969">
             <wp:extent cx="2160000" cy="1440000"/>
@@ -1875,9 +1846,15 @@
         <w:fldChar w:fldCharType="separate"/>
       </w:r>
       <w:r>
+        <w:rPr>
+          <w:noProof/>
+        </w:rPr>
         <w:t>9</w:t>
       </w:r>
       <w:r>
+        <w:rPr>
+          <w:noProof/>
+        </w:rPr>
         <w:fldChar w:fldCharType="end"/>
       </w:r>
       <w:r>
@@ -1888,21 +1865,12 @@
       <w:r>
         <w:t xml:space="preserve">El paquete </w:t>
       </w:r>
-      <w:proofErr w:type="spellStart"/>
       <w:r>
         <w:rPr>
           <w:b/>
           <w:bCs/>
         </w:rPr>
-        <w:t>pysptools</w:t>
-      </w:r>
-      <w:proofErr w:type="spellEnd"/>
-      <w:r>
-        <w:rPr>
-          <w:b/>
-          <w:bCs/>
-        </w:rPr>
-        <w:t xml:space="preserve"> </w:t>
+        <w:t xml:space="preserve">pysptools </w:t>
       </w:r>
       <w:r>
         <w:t>ofrece</w:t>
@@ -1952,6 +1920,9 @@
         <w:jc w:val="center"/>
       </w:pPr>
       <w:r>
+        <w:rPr>
+          <w:noProof/>
+        </w:rPr>
         <w:drawing>
           <wp:inline distT="0" distB="0" distL="0" distR="0" wp14:anchorId="53A07AFA" wp14:editId="2E6331CA">
             <wp:extent cx="2217600" cy="1800000"/>
@@ -2002,6 +1973,9 @@
         </w:drawing>
       </w:r>
       <w:r>
+        <w:rPr>
+          <w:noProof/>
+        </w:rPr>
         <w:drawing>
           <wp:inline distT="0" distB="0" distL="0" distR="0" wp14:anchorId="252D42BA" wp14:editId="3CC16C70">
             <wp:extent cx="2700000" cy="1800000"/>
@@ -2058,9 +2032,15 @@
         <w:fldChar w:fldCharType="separate"/>
       </w:r>
       <w:r>
+        <w:rPr>
+          <w:noProof/>
+        </w:rPr>
         <w:t>10</w:t>
       </w:r>
       <w:r>
+        <w:rPr>
+          <w:noProof/>
+        </w:rPr>
         <w:fldChar w:fldCharType="end"/>
       </w:r>
       <w:r>
@@ -2073,6 +2053,9 @@
         <w:jc w:val="center"/>
       </w:pPr>
       <w:r>
+        <w:rPr>
+          <w:noProof/>
+        </w:rPr>
         <w:lastRenderedPageBreak/>
         <w:drawing>
           <wp:inline distT="0" distB="0" distL="0" distR="0" wp14:anchorId="1231748C" wp14:editId="0E23747B">
@@ -2124,6 +2107,9 @@
         </w:drawing>
       </w:r>
       <w:r>
+        <w:rPr>
+          <w:noProof/>
+        </w:rPr>
         <w:drawing>
           <wp:inline distT="0" distB="0" distL="0" distR="0" wp14:anchorId="253316C0" wp14:editId="013839E0">
             <wp:extent cx="2700000" cy="1800000"/>
@@ -2180,9 +2166,15 @@
         <w:fldChar w:fldCharType="separate"/>
       </w:r>
       <w:r>
+        <w:rPr>
+          <w:noProof/>
+        </w:rPr>
         <w:t>11</w:t>
       </w:r>
       <w:r>
+        <w:rPr>
+          <w:noProof/>
+        </w:rPr>
         <w:fldChar w:fldCharType="end"/>
       </w:r>
       <w:r>
@@ -2195,6 +2187,9 @@
         <w:jc w:val="center"/>
       </w:pPr>
       <w:r>
+        <w:rPr>
+          <w:noProof/>
+        </w:rPr>
         <w:drawing>
           <wp:inline distT="0" distB="0" distL="0" distR="0" wp14:anchorId="73250BA6" wp14:editId="2E36C86F">
             <wp:extent cx="1980000" cy="1659600"/>
@@ -2245,6 +2240,9 @@
         </w:drawing>
       </w:r>
       <w:r>
+        <w:rPr>
+          <w:noProof/>
+        </w:rPr>
         <w:drawing>
           <wp:inline distT="0" distB="0" distL="0" distR="0" wp14:anchorId="440B9965" wp14:editId="045C77DD">
             <wp:extent cx="2458085" cy="1727623"/>
@@ -2308,9 +2306,15 @@
         <w:fldChar w:fldCharType="separate"/>
       </w:r>
       <w:r>
+        <w:rPr>
+          <w:noProof/>
+        </w:rPr>
         <w:t>12</w:t>
       </w:r>
       <w:r>
+        <w:rPr>
+          <w:noProof/>
+        </w:rPr>
         <w:fldChar w:fldCharType="end"/>
       </w:r>
       <w:r>
@@ -2328,6 +2332,9 @@
         <w:jc w:val="center"/>
       </w:pPr>
       <w:r>
+        <w:rPr>
+          <w:noProof/>
+        </w:rPr>
         <w:drawing>
           <wp:inline distT="0" distB="0" distL="0" distR="0" wp14:anchorId="742DB6D1" wp14:editId="7752E828">
             <wp:extent cx="2163600" cy="1800000"/>
@@ -2378,6 +2385,9 @@
         </w:drawing>
       </w:r>
       <w:r>
+        <w:rPr>
+          <w:noProof/>
+        </w:rPr>
         <w:drawing>
           <wp:inline distT="0" distB="0" distL="0" distR="0" wp14:anchorId="6A9C1671" wp14:editId="42A14DED">
             <wp:extent cx="2700000" cy="1800000"/>
@@ -2434,9 +2444,15 @@
         <w:fldChar w:fldCharType="separate"/>
       </w:r>
       <w:r>
+        <w:rPr>
+          <w:noProof/>
+        </w:rPr>
         <w:t>13</w:t>
       </w:r>
       <w:r>
+        <w:rPr>
+          <w:noProof/>
+        </w:rPr>
         <w:fldChar w:fldCharType="end"/>
       </w:r>
       <w:r>
@@ -2449,6 +2465,9 @@
         <w:jc w:val="center"/>
       </w:pPr>
       <w:r>
+        <w:rPr>
+          <w:noProof/>
+        </w:rPr>
         <w:lastRenderedPageBreak/>
         <w:drawing>
           <wp:inline distT="0" distB="0" distL="0" distR="0" wp14:anchorId="7F494C66" wp14:editId="0CEFEF9B">
@@ -2500,6 +2519,9 @@
         </w:drawing>
       </w:r>
       <w:r>
+        <w:rPr>
+          <w:noProof/>
+        </w:rPr>
         <w:drawing>
           <wp:inline distT="0" distB="0" distL="0" distR="0" wp14:anchorId="31B8DA0C" wp14:editId="6BC7C07B">
             <wp:extent cx="2700000" cy="1800000"/>
@@ -2556,9 +2578,15 @@
         <w:fldChar w:fldCharType="separate"/>
       </w:r>
       <w:r>
+        <w:rPr>
+          <w:noProof/>
+        </w:rPr>
         <w:t>14</w:t>
       </w:r>
       <w:r>
+        <w:rPr>
+          <w:noProof/>
+        </w:rPr>
         <w:fldChar w:fldCharType="end"/>
       </w:r>
       <w:r>
@@ -2571,6 +2599,9 @@
         <w:jc w:val="center"/>
       </w:pPr>
       <w:r>
+        <w:rPr>
+          <w:noProof/>
+        </w:rPr>
         <w:drawing>
           <wp:inline distT="0" distB="0" distL="0" distR="0" wp14:anchorId="1EE2FB74" wp14:editId="2EA1DA24">
             <wp:extent cx="2174400" cy="1800000"/>
@@ -2621,6 +2652,9 @@
         </w:drawing>
       </w:r>
       <w:r>
+        <w:rPr>
+          <w:noProof/>
+        </w:rPr>
         <w:drawing>
           <wp:inline distT="0" distB="0" distL="0" distR="0" wp14:anchorId="6FD6FB91" wp14:editId="70742924">
             <wp:extent cx="2700000" cy="1800000"/>
@@ -2677,9 +2711,15 @@
         <w:fldChar w:fldCharType="separate"/>
       </w:r>
       <w:r>
+        <w:rPr>
+          <w:noProof/>
+        </w:rPr>
         <w:t>15</w:t>
       </w:r>
       <w:r>
+        <w:rPr>
+          <w:noProof/>
+        </w:rPr>
         <w:fldChar w:fldCharType="end"/>
       </w:r>
       <w:r>
@@ -2692,6 +2732,9 @@
         <w:jc w:val="center"/>
       </w:pPr>
       <w:r>
+        <w:rPr>
+          <w:noProof/>
+        </w:rPr>
         <w:drawing>
           <wp:inline distT="0" distB="0" distL="0" distR="0" wp14:anchorId="136455C6" wp14:editId="71E1763D">
             <wp:extent cx="2192400" cy="1800000"/>
@@ -2742,6 +2785,9 @@
         </w:drawing>
       </w:r>
       <w:r>
+        <w:rPr>
+          <w:noProof/>
+        </w:rPr>
         <w:drawing>
           <wp:inline distT="0" distB="0" distL="0" distR="0" wp14:anchorId="35E3E0A0" wp14:editId="7181FCF7">
             <wp:extent cx="2700000" cy="1800000"/>
@@ -2798,9 +2844,15 @@
         <w:fldChar w:fldCharType="separate"/>
       </w:r>
       <w:r>
+        <w:rPr>
+          <w:noProof/>
+        </w:rPr>
         <w:t>16</w:t>
       </w:r>
       <w:r>
+        <w:rPr>
+          <w:noProof/>
+        </w:rPr>
         <w:fldChar w:fldCharType="end"/>
       </w:r>
       <w:r>
@@ -2813,6 +2865,9 @@
         <w:jc w:val="center"/>
       </w:pPr>
       <w:r>
+        <w:rPr>
+          <w:noProof/>
+        </w:rPr>
         <w:drawing>
           <wp:inline distT="0" distB="0" distL="0" distR="0" wp14:anchorId="4232CB71" wp14:editId="53294E1C">
             <wp:extent cx="2199600" cy="1800000"/>
@@ -2863,6 +2918,9 @@
         </w:drawing>
       </w:r>
       <w:r>
+        <w:rPr>
+          <w:noProof/>
+        </w:rPr>
         <w:drawing>
           <wp:inline distT="0" distB="0" distL="0" distR="0" wp14:anchorId="6FF5E468" wp14:editId="72A664B5">
             <wp:extent cx="2700000" cy="1800000"/>
@@ -2919,9 +2977,15 @@
         <w:fldChar w:fldCharType="separate"/>
       </w:r>
       <w:r>
+        <w:rPr>
+          <w:noProof/>
+        </w:rPr>
         <w:t>17</w:t>
       </w:r>
       <w:r>
+        <w:rPr>
+          <w:noProof/>
+        </w:rPr>
         <w:fldChar w:fldCharType="end"/>
       </w:r>
       <w:r>
@@ -2934,6 +2998,9 @@
         <w:jc w:val="center"/>
       </w:pPr>
       <w:r>
+        <w:rPr>
+          <w:noProof/>
+        </w:rPr>
         <w:lastRenderedPageBreak/>
         <w:drawing>
           <wp:inline distT="0" distB="0" distL="0" distR="0" wp14:anchorId="1125C966" wp14:editId="35A958DC">
@@ -2985,6 +3052,9 @@
         </w:drawing>
       </w:r>
       <w:r>
+        <w:rPr>
+          <w:noProof/>
+        </w:rPr>
         <w:drawing>
           <wp:inline distT="0" distB="0" distL="0" distR="0" wp14:anchorId="0CAF038F" wp14:editId="3CC2CEC8">
             <wp:extent cx="2700000" cy="1800000"/>
@@ -3035,18 +3105,21 @@
         <w:fldChar w:fldCharType="begin"/>
       </w:r>
       <w:r>
-        <w:instrText xml:space="preserve"> SEQ Figura \* ARABI</w:instrText>
-      </w:r>
-      <w:r>
-        <w:instrText xml:space="preserve">C </w:instrText>
+        <w:instrText xml:space="preserve"> SEQ Figura \* ARABIC </w:instrText>
       </w:r>
       <w:r>
         <w:fldChar w:fldCharType="separate"/>
       </w:r>
       <w:r>
+        <w:rPr>
+          <w:noProof/>
+        </w:rPr>
         <w:t>18</w:t>
       </w:r>
       <w:r>
+        <w:rPr>
+          <w:noProof/>
+        </w:rPr>
         <w:fldChar w:fldCharType="end"/>
       </w:r>
       <w:r>
@@ -3059,6 +3132,9 @@
         <w:jc w:val="center"/>
       </w:pPr>
       <w:r>
+        <w:rPr>
+          <w:noProof/>
+        </w:rPr>
         <w:drawing>
           <wp:inline distT="0" distB="0" distL="0" distR="0" wp14:anchorId="4F41B2FB" wp14:editId="0FA1A51F">
             <wp:extent cx="2242800" cy="1800000"/>
@@ -3109,6 +3185,9 @@
         </w:drawing>
       </w:r>
       <w:r>
+        <w:rPr>
+          <w:noProof/>
+        </w:rPr>
         <w:drawing>
           <wp:inline distT="0" distB="0" distL="0" distR="0" wp14:anchorId="6D33022D" wp14:editId="47483F79">
             <wp:extent cx="2700000" cy="1800000"/>
@@ -3165,9 +3244,15 @@
         <w:fldChar w:fldCharType="separate"/>
       </w:r>
       <w:r>
+        <w:rPr>
+          <w:noProof/>
+        </w:rPr>
         <w:t>19</w:t>
       </w:r>
       <w:r>
+        <w:rPr>
+          <w:noProof/>
+        </w:rPr>
         <w:fldChar w:fldCharType="end"/>
       </w:r>
       <w:r>
@@ -3207,6 +3292,9 @@
         <w:jc w:val="center"/>
       </w:pPr>
       <w:r>
+        <w:rPr>
+          <w:noProof/>
+        </w:rPr>
         <w:drawing>
           <wp:inline distT="0" distB="0" distL="0" distR="0" wp14:anchorId="00555D84" wp14:editId="368C3C42">
             <wp:extent cx="1612800" cy="1800000"/>
@@ -3257,6 +3345,9 @@
         </w:drawing>
       </w:r>
       <w:r>
+        <w:rPr>
+          <w:noProof/>
+        </w:rPr>
         <w:drawing>
           <wp:inline distT="0" distB="0" distL="0" distR="0" wp14:anchorId="0BDFB98E" wp14:editId="3CF08EC3">
             <wp:extent cx="1792800" cy="1800000"/>
@@ -3320,9 +3411,15 @@
         <w:fldChar w:fldCharType="separate"/>
       </w:r>
       <w:r>
+        <w:rPr>
+          <w:noProof/>
+        </w:rPr>
         <w:t>20</w:t>
       </w:r>
       <w:r>
+        <w:rPr>
+          <w:noProof/>
+        </w:rPr>
         <w:fldChar w:fldCharType="end"/>
       </w:r>
       <w:r>
@@ -3345,16 +3442,11 @@
       <w:r>
         <w:t xml:space="preserve"> que para </w:t>
       </w:r>
-      <w:proofErr w:type="spellStart"/>
       <w:r>
         <w:t>C</w:t>
       </w:r>
       <w:r>
-        <w:t>uprite</w:t>
-      </w:r>
-      <w:proofErr w:type="spellEnd"/>
-      <w:r>
-        <w:t xml:space="preserve">, esto </w:t>
+        <w:t xml:space="preserve">uprite, esto </w:t>
       </w:r>
       <w:r>
         <w:t>debido</w:t>
@@ -3390,6 +3482,9 @@
         <w:jc w:val="center"/>
       </w:pPr>
       <w:r>
+        <w:rPr>
+          <w:noProof/>
+        </w:rPr>
         <w:drawing>
           <wp:inline distT="0" distB="0" distL="0" distR="0" wp14:anchorId="6F76903E" wp14:editId="426D1225">
             <wp:extent cx="2880000" cy="1918800"/>
@@ -3446,9 +3541,15 @@
         <w:fldChar w:fldCharType="separate"/>
       </w:r>
       <w:r>
+        <w:rPr>
+          <w:noProof/>
+        </w:rPr>
         <w:t>21</w:t>
       </w:r>
       <w:r>
+        <w:rPr>
+          <w:noProof/>
+        </w:rPr>
         <w:fldChar w:fldCharType="end"/>
       </w:r>
       <w:r>
@@ -3461,6 +3562,9 @@
         <w:jc w:val="center"/>
       </w:pPr>
       <w:r>
+        <w:rPr>
+          <w:noProof/>
+        </w:rPr>
         <w:drawing>
           <wp:inline distT="0" distB="0" distL="0" distR="0" wp14:anchorId="3CBE6361" wp14:editId="7AED94B2">
             <wp:extent cx="1800000" cy="1638000"/>
@@ -3511,6 +3615,9 @@
         </w:drawing>
       </w:r>
       <w:r>
+        <w:rPr>
+          <w:noProof/>
+        </w:rPr>
         <w:drawing>
           <wp:inline distT="0" distB="0" distL="0" distR="0" wp14:anchorId="4A92E200" wp14:editId="076E7883">
             <wp:extent cx="2160000" cy="1440000"/>
@@ -3567,9 +3674,15 @@
         <w:fldChar w:fldCharType="separate"/>
       </w:r>
       <w:r>
+        <w:rPr>
+          <w:noProof/>
+        </w:rPr>
         <w:t>22</w:t>
       </w:r>
       <w:r>
+        <w:rPr>
+          <w:noProof/>
+        </w:rPr>
         <w:fldChar w:fldCharType="end"/>
       </w:r>
       <w:r>
@@ -3582,6 +3695,9 @@
         <w:jc w:val="center"/>
       </w:pPr>
       <w:r>
+        <w:rPr>
+          <w:noProof/>
+        </w:rPr>
         <w:drawing>
           <wp:inline distT="0" distB="0" distL="0" distR="0" wp14:anchorId="6D10CD50" wp14:editId="497AAC5B">
             <wp:extent cx="2019600" cy="1800000"/>
@@ -3632,6 +3748,9 @@
         </w:drawing>
       </w:r>
       <w:r>
+        <w:rPr>
+          <w:noProof/>
+        </w:rPr>
         <w:drawing>
           <wp:inline distT="0" distB="0" distL="0" distR="0" wp14:anchorId="2BF3E209" wp14:editId="46333488">
             <wp:extent cx="2160000" cy="1440000"/>
@@ -3688,9 +3807,15 @@
         <w:fldChar w:fldCharType="separate"/>
       </w:r>
       <w:r>
+        <w:rPr>
+          <w:noProof/>
+        </w:rPr>
         <w:t>23</w:t>
       </w:r>
       <w:r>
+        <w:rPr>
+          <w:noProof/>
+        </w:rPr>
         <w:fldChar w:fldCharType="end"/>
       </w:r>
       <w:r>
@@ -3703,6 +3828,9 @@
         <w:jc w:val="center"/>
       </w:pPr>
       <w:r>
+        <w:rPr>
+          <w:noProof/>
+        </w:rPr>
         <w:lastRenderedPageBreak/>
         <w:drawing>
           <wp:inline distT="0" distB="0" distL="0" distR="0" wp14:anchorId="783538A9" wp14:editId="16B8C56D">
@@ -3754,6 +3882,9 @@
         </w:drawing>
       </w:r>
       <w:r>
+        <w:rPr>
+          <w:noProof/>
+        </w:rPr>
         <w:drawing>
           <wp:inline distT="0" distB="0" distL="0" distR="0" wp14:anchorId="0668E520" wp14:editId="1FB25021">
             <wp:extent cx="2160000" cy="1440000"/>
@@ -3810,9 +3941,15 @@
         <w:fldChar w:fldCharType="separate"/>
       </w:r>
       <w:r>
+        <w:rPr>
+          <w:noProof/>
+        </w:rPr>
         <w:t>24</w:t>
       </w:r>
       <w:r>
+        <w:rPr>
+          <w:noProof/>
+        </w:rPr>
         <w:fldChar w:fldCharType="end"/>
       </w:r>
       <w:r>
@@ -3820,6 +3957,209 @@
       </w:r>
     </w:p>
     <w:p/>
+    <w:p/>
+    <w:p>
+      <w:pPr>
+        <w:jc w:val="both"/>
+      </w:pPr>
+    </w:p>
+    <w:p>
+      <w:pPr>
+        <w:pStyle w:val="Ttulo1"/>
+      </w:pPr>
+      <w:r>
+        <w:t>Conclusiones</w:t>
+      </w:r>
+    </w:p>
+    <w:p>
+      <w:pPr>
+        <w:jc w:val="both"/>
+      </w:pPr>
+      <w:r>
+        <w:t>En el presente taller se llevó a cabo la implementación de el algortimo de masquina de soporte vectorial para los datasets de Indian Pines, Universidad de Pavia y la imagen de SENTINEL presentada en la entrega 2, ademas para cada conjujnto de datos se calculó la matriz de correlación, en todas las imágenes se obtuvo una precisión superior al 80 % y se realizó la visualización de los pixeles despes de la predicción</w:t>
+      </w:r>
+    </w:p>
+    <w:p>
+      <w:pPr>
+        <w:jc w:val="both"/>
+      </w:pPr>
+      <w:r>
+        <w:t xml:space="preserve">Para el </w:t>
+      </w:r>
+      <w:r>
+        <w:t>c</w:t>
+      </w:r>
+      <w:r>
+        <w:t>onjunto de datos de Cuprite95 y la imagen de HYPERION presentada en la entrega 2 se calcularon los endmembers</w:t>
+      </w:r>
+      <w:r>
+        <w:t xml:space="preserve">, en el caso de Cuprite95 se supusieron a partir de la imagen de clasificación, para el de HYPERION se calcularon 3, ademas </w:t>
+      </w:r>
+      <w:r>
+        <w:t xml:space="preserve">para cada </w:t>
+      </w:r>
+      <w:r>
+        <w:t>endmenber</w:t>
+      </w:r>
+      <w:r>
+        <w:t xml:space="preserve"> se obtuvo su mapa de calor</w:t>
+      </w:r>
+      <w:r>
+        <w:t>, cabe resaltar que el endmember 2 presenado en la figura 23 tiene una firma espectral muy similar a la de vegetación.</w:t>
+      </w:r>
+    </w:p>
+    <w:p>
+      <w:pPr>
+        <w:pStyle w:val="Ttulo1"/>
+      </w:pPr>
+      <w:r>
+        <w:t>Referencias</w:t>
+      </w:r>
+    </w:p>
+    <w:p>
+      <w:r>
+        <w:t>Para el procesamiento, carga y visualización se utilizaron las siguientes librerías:</w:t>
+      </w:r>
+    </w:p>
+    <w:p>
+      <w:pPr>
+        <w:ind w:left="708"/>
+      </w:pPr>
+      <w:r>
+        <w:t xml:space="preserve">pysptools: </w:t>
+      </w:r>
+      <w:hyperlink r:id="rId52" w:history="1">
+        <w:r>
+          <w:rPr>
+            <w:rStyle w:val="Hipervnculo"/>
+          </w:rPr>
+          <w:t>https://pysptools.sourceforge.io/</w:t>
+        </w:r>
+      </w:hyperlink>
+      <w:r>
+        <w:br/>
+      </w:r>
+      <w:r>
+        <w:t xml:space="preserve">Sklearn: </w:t>
+      </w:r>
+      <w:hyperlink r:id="rId53" w:history="1">
+        <w:r>
+          <w:rPr>
+            <w:rStyle w:val="Hipervnculo"/>
+          </w:rPr>
+          <w:t>https://scikit-learn.org/stable/</w:t>
+        </w:r>
+      </w:hyperlink>
+      <w:r>
+        <w:br/>
+        <w:t xml:space="preserve">matplotlib: </w:t>
+      </w:r>
+      <w:hyperlink r:id="rId54" w:history="1">
+        <w:r>
+          <w:rPr>
+            <w:rStyle w:val="Hipervnculo"/>
+          </w:rPr>
+          <w:t>https://matplotlib.org/</w:t>
+        </w:r>
+      </w:hyperlink>
+      <w:r>
+        <w:br/>
+        <w:t xml:space="preserve">pathlib: </w:t>
+      </w:r>
+      <w:hyperlink r:id="rId55" w:history="1">
+        <w:r>
+          <w:rPr>
+            <w:rStyle w:val="Hipervnculo"/>
+          </w:rPr>
+          <w:t>https://docs.python.org/3/</w:t>
+        </w:r>
+      </w:hyperlink>
+      <w:r>
+        <w:br/>
+        <w:t xml:space="preserve">osgeo: </w:t>
+      </w:r>
+      <w:hyperlink r:id="rId56" w:history="1">
+        <w:r>
+          <w:rPr>
+            <w:rStyle w:val="Hipervnculo"/>
+          </w:rPr>
+          <w:t>https://gdal.org/python/</w:t>
+        </w:r>
+      </w:hyperlink>
+      <w:r>
+        <w:br/>
+        <w:t xml:space="preserve">numpy: </w:t>
+      </w:r>
+      <w:hyperlink r:id="rId57" w:history="1">
+        <w:r>
+          <w:rPr>
+            <w:rStyle w:val="Hipervnculo"/>
+          </w:rPr>
+          <w:t>https://numpy.org/</w:t>
+        </w:r>
+      </w:hyperlink>
+      <w:r>
+        <w:br/>
+        <w:t xml:space="preserve">cv2: </w:t>
+      </w:r>
+      <w:hyperlink r:id="rId58" w:history="1">
+        <w:r>
+          <w:rPr>
+            <w:rStyle w:val="Hipervnculo"/>
+          </w:rPr>
+          <w:t>https://opencv.org/</w:t>
+        </w:r>
+      </w:hyperlink>
+      <w:r>
+        <w:rPr>
+          <w:rStyle w:val="Hipervnculo"/>
+        </w:rPr>
+        <w:br/>
+      </w:r>
+    </w:p>
+    <w:p>
+      <w:r>
+        <w:t xml:space="preserve">Datos hiperespectrales tomados de </w:t>
+      </w:r>
+      <w:hyperlink r:id="rId59" w:history="1">
+        <w:r>
+          <w:rPr>
+            <w:rStyle w:val="Hipervnculo"/>
+          </w:rPr>
+          <w:t>https://earthexplorer.usgs.gov/</w:t>
+        </w:r>
+      </w:hyperlink>
+    </w:p>
+    <w:p>
+      <w:r>
+        <w:t xml:space="preserve">Referencia de SENTINEL tomada de: </w:t>
+      </w:r>
+      <w:hyperlink r:id="rId60" w:history="1">
+        <w:r>
+          <w:rPr>
+            <w:rStyle w:val="Hipervnculo"/>
+          </w:rPr>
+          <w:t>https://www.usgs.gov/centers/eros/science/usgs-eros-archive-sentinel-2?qt-science_center_objects=0#</w:t>
+        </w:r>
+      </w:hyperlink>
+      <w:r>
+        <w:t xml:space="preserve"> </w:t>
+      </w:r>
+    </w:p>
+    <w:p>
+      <w:r>
+        <w:lastRenderedPageBreak/>
+        <w:t xml:space="preserve">Referencia de HYPERION tomada de: </w:t>
+      </w:r>
+      <w:hyperlink r:id="rId61" w:anchor="qt-science_center_objects" w:history="1">
+        <w:r>
+          <w:rPr>
+            <w:rStyle w:val="Hipervnculo"/>
+          </w:rPr>
+          <w:t>https://www.usgs.gov/centers/eros/science/usgs-eros-archive-earth-observing-one-eo-1-hyperion?qt-science_center_objects=0#qt-science_center_objects</w:t>
+        </w:r>
+      </w:hyperlink>
+    </w:p>
     <w:p/>
     <w:p/>
     <w:sectPr>

</xml_diff>